<commit_message>
Finished document for task 3
</commit_message>
<xml_diff>
--- a/Thomas Jackson - State Machine Design Document.docx
+++ b/Thomas Jackson - State Machine Design Document.docx
@@ -5,14 +5,8 @@
     <w:p>
       <w:pPr>
         <w:pStyle w:val="Heading1"/>
-        <w:rPr>
-          <w:lang w:val="en-GB"/>
-        </w:rPr>
-      </w:pPr>
-      <w:r>
-        <w:rPr>
-          <w:lang w:val="en-GB"/>
-        </w:rPr>
+      </w:pPr>
+      <w:r>
         <w:t>The Simulated Environment</w:t>
       </w:r>
     </w:p>
@@ -20,11 +14,15 @@
       <w:pPr>
         <w:jc w:val="both"/>
         <w:rPr>
-          <w:lang w:val="en-GB"/>
-        </w:rPr>
-      </w:pPr>
-      <w:r>
-        <w:rPr>
+          <w:sz w:val="24"/>
+          <w:szCs w:val="24"/>
+          <w:lang w:val="en-GB"/>
+        </w:rPr>
+      </w:pPr>
+      <w:r>
+        <w:rPr>
+          <w:sz w:val="24"/>
+          <w:szCs w:val="24"/>
           <w:lang w:val="en-GB"/>
         </w:rPr>
         <w:t xml:space="preserve">This project simulates a simple battle between two non-playable avatars. </w:t>
@@ -32,50 +30,814 @@
     </w:p>
     <w:p>
       <w:pPr>
-        <w:rPr>
-          <w:lang w:val="en-GB"/>
-        </w:rPr>
-      </w:pPr>
+        <w:jc w:val="both"/>
+        <w:rPr>
+          <w:sz w:val="24"/>
+          <w:szCs w:val="24"/>
+          <w:lang w:val="en-GB"/>
+        </w:rPr>
+      </w:pPr>
+      <w:r>
+        <w:rPr>
+          <w:sz w:val="24"/>
+          <w:szCs w:val="24"/>
+          <w:lang w:val="en-GB"/>
+        </w:rPr>
+        <w:t>The simulated environment includes two avatars with separate but similar state machines attached for decision making.</w:t>
+      </w:r>
+      <w:r>
+        <w:rPr>
+          <w:sz w:val="24"/>
+          <w:szCs w:val="24"/>
+          <w:lang w:val="en-GB"/>
+        </w:rPr>
+        <w:t xml:space="preserve"> As seen in the state diagram (A),</w:t>
+      </w:r>
+      <w:r>
+        <w:rPr>
+          <w:sz w:val="24"/>
+          <w:szCs w:val="24"/>
+          <w:lang w:val="en-GB"/>
+        </w:rPr>
+        <w:t xml:space="preserve"> </w:t>
+      </w:r>
+      <w:r>
+        <w:rPr>
+          <w:sz w:val="24"/>
+          <w:szCs w:val="24"/>
+          <w:lang w:val="en-GB"/>
+        </w:rPr>
+        <w:t>t</w:t>
+      </w:r>
+      <w:r>
+        <w:rPr>
+          <w:sz w:val="24"/>
+          <w:szCs w:val="24"/>
+          <w:lang w:val="en-GB"/>
+        </w:rPr>
+        <w:t>he</w:t>
+      </w:r>
+      <w:r>
+        <w:rPr>
+          <w:sz w:val="24"/>
+          <w:szCs w:val="24"/>
+          <w:lang w:val="en-GB"/>
+        </w:rPr>
+        <w:t xml:space="preserve"> avatars each</w:t>
+      </w:r>
+      <w:r>
+        <w:rPr>
+          <w:sz w:val="24"/>
+          <w:szCs w:val="24"/>
+          <w:lang w:val="en-GB"/>
+        </w:rPr>
+        <w:t xml:space="preserve"> have 5 states: Idle, Wander, Chase, Flee, and Attack. These transition between each other using various conditions such as: At random, whether the avatar’s health is low, whether the enemy avatar is in range or not, or whether the avatar is currently attacking or not.</w:t>
+      </w:r>
     </w:p>
     <w:p>
       <w:pPr>
-        <w:pStyle w:val="Heading2"/>
-        <w:rPr>
-          <w:lang w:val="en-GB"/>
-        </w:rPr>
-      </w:pPr>
-      <w:r>
-        <w:rPr>
-          <w:lang w:val="en-GB"/>
-        </w:rPr>
-        <w:t>Technical Parameters</w:t>
+        <w:jc w:val="both"/>
+        <w:rPr>
+          <w:sz w:val="24"/>
+          <w:szCs w:val="24"/>
+        </w:rPr>
+      </w:pPr>
+      <w:r>
+        <w:rPr>
+          <w:sz w:val="24"/>
+          <w:szCs w:val="24"/>
+          <w:lang w:val="en-GB"/>
+        </w:rPr>
+        <w:t>Also included in the simulated environment is a node map which allows the avatars to navigate around the environment, it is visualized</w:t>
+      </w:r>
+      <w:r>
+        <w:rPr>
+          <w:sz w:val="24"/>
+          <w:szCs w:val="24"/>
+          <w:lang w:val="en-GB"/>
+        </w:rPr>
+        <w:t xml:space="preserve"> very simply</w:t>
+      </w:r>
+      <w:r>
+        <w:rPr>
+          <w:sz w:val="24"/>
+          <w:szCs w:val="24"/>
+          <w:lang w:val="en-GB"/>
+        </w:rPr>
+        <w:t xml:space="preserve"> </w:t>
+      </w:r>
+      <w:r>
+        <w:rPr>
+          <w:sz w:val="24"/>
+          <w:szCs w:val="24"/>
+          <w:lang w:val="en-GB"/>
+        </w:rPr>
+        <w:t>with the navigable areas visualized as a</w:t>
+      </w:r>
+      <w:r>
+        <w:rPr>
+          <w:sz w:val="24"/>
+          <w:szCs w:val="24"/>
+          <w:lang w:val="en-GB"/>
+        </w:rPr>
+        <w:t xml:space="preserve"> grid</w:t>
+      </w:r>
+      <w:r>
+        <w:rPr>
+          <w:sz w:val="24"/>
+          <w:szCs w:val="24"/>
+          <w:lang w:val="en-GB"/>
+        </w:rPr>
+        <w:t>, and the unnavigable areas filled in with</w:t>
+      </w:r>
+      <w:r>
+        <w:rPr>
+          <w:sz w:val="24"/>
+          <w:szCs w:val="24"/>
+          <w:lang w:val="en-GB"/>
+        </w:rPr>
+        <w:t xml:space="preserve"> grey</w:t>
+      </w:r>
+      <w:r>
+        <w:rPr>
+          <w:sz w:val="24"/>
+          <w:szCs w:val="24"/>
+          <w:lang w:val="en-GB"/>
+        </w:rPr>
+        <w:t xml:space="preserve"> walls</w:t>
+      </w:r>
+      <w:r>
+        <w:rPr>
+          <w:sz w:val="24"/>
+          <w:szCs w:val="24"/>
+          <w:lang w:val="en-GB"/>
+        </w:rPr>
+        <w:t>.</w:t>
+      </w:r>
+      <w:r>
+        <w:rPr>
+          <w:sz w:val="24"/>
+          <w:szCs w:val="24"/>
+        </w:rPr>
+        <w:t xml:space="preserve"> </w:t>
       </w:r>
     </w:p>
     <w:p>
       <w:pPr>
-        <w:rPr>
-          <w:lang w:val="en-GB"/>
-        </w:rPr>
-      </w:pPr>
+        <w:jc w:val="both"/>
+        <w:rPr>
+          <w:sz w:val="24"/>
+          <w:szCs w:val="24"/>
+        </w:rPr>
+      </w:pPr>
+      <w:r>
+        <w:rPr>
+          <w:sz w:val="24"/>
+          <w:szCs w:val="24"/>
+        </w:rPr>
+        <w:t>The avatars use A* pathfinding to generate a path along the node map which is then smoothed. Currently the node map is hardcoded to have a few rooms and a block for the avatars to circle as seen in the screenshots (C) and (D).</w:t>
+      </w:r>
     </w:p>
     <w:p>
       <w:pPr>
-        <w:rPr>
-          <w:lang w:val="en-GB"/>
-        </w:rPr>
-      </w:pPr>
+        <w:jc w:val="both"/>
+        <w:rPr>
+          <w:sz w:val="24"/>
+          <w:szCs w:val="24"/>
+        </w:rPr>
+      </w:pPr>
+      <w:r>
+        <w:rPr>
+          <w:sz w:val="24"/>
+          <w:szCs w:val="24"/>
+        </w:rPr>
+        <w:t>The main parameters of the simulated environment are the avatar’s speed, health, attack damage</w:t>
+      </w:r>
+      <w:r>
+        <w:rPr>
+          <w:sz w:val="24"/>
+          <w:szCs w:val="24"/>
+        </w:rPr>
+        <w:t xml:space="preserve">, and attack </w:t>
+      </w:r>
+      <w:r>
+        <w:rPr>
+          <w:sz w:val="24"/>
+          <w:szCs w:val="24"/>
+        </w:rPr>
+        <w:t>time</w:t>
+      </w:r>
+      <w:r>
+        <w:rPr>
+          <w:sz w:val="24"/>
+          <w:szCs w:val="24"/>
+        </w:rPr>
+        <w:t xml:space="preserve"> which is just how long the avatar will take to attack</w:t>
+      </w:r>
+      <w:r>
+        <w:rPr>
+          <w:sz w:val="24"/>
+          <w:szCs w:val="24"/>
+        </w:rPr>
+        <w:t>. The conditions also take in various parameters such as the enemy distance condition taking in the distance for how close or far the avatar should be to transition, the random</w:t>
+      </w:r>
+      <w:r>
+        <w:rPr>
+          <w:sz w:val="24"/>
+          <w:szCs w:val="24"/>
+        </w:rPr>
+        <w:t xml:space="preserve"> timer</w:t>
+      </w:r>
+      <w:r>
+        <w:rPr>
+          <w:sz w:val="24"/>
+          <w:szCs w:val="24"/>
+        </w:rPr>
+        <w:t xml:space="preserve"> condition taking in the minimum and maximum values to pick between, </w:t>
+      </w:r>
+      <w:r>
+        <w:rPr>
+          <w:sz w:val="24"/>
+          <w:szCs w:val="24"/>
+        </w:rPr>
+        <w:t>and the low heath condition taking in how low the</w:t>
+      </w:r>
+      <w:r>
+        <w:rPr>
+          <w:sz w:val="24"/>
+          <w:szCs w:val="24"/>
+        </w:rPr>
+        <w:t xml:space="preserve"> avatar’s</w:t>
+      </w:r>
+      <w:r>
+        <w:rPr>
+          <w:sz w:val="24"/>
+          <w:szCs w:val="24"/>
+        </w:rPr>
+        <w:t xml:space="preserve"> health should be </w:t>
+      </w:r>
+      <w:r>
+        <w:rPr>
+          <w:sz w:val="24"/>
+          <w:szCs w:val="24"/>
+        </w:rPr>
+        <w:t>for it to be able to</w:t>
+      </w:r>
+      <w:r>
+        <w:rPr>
+          <w:sz w:val="24"/>
+          <w:szCs w:val="24"/>
+        </w:rPr>
+        <w:t xml:space="preserve"> transition.</w:t>
+      </w:r>
     </w:p>
     <w:p>
       <w:pPr>
+        <w:jc w:val="both"/>
+        <w:rPr>
+          <w:sz w:val="24"/>
+          <w:szCs w:val="24"/>
+          <w:lang w:val="en-GB"/>
+        </w:rPr>
+      </w:pPr>
+      <w:r>
+        <w:rPr>
+          <w:sz w:val="24"/>
+          <w:szCs w:val="24"/>
+          <w:lang w:val="en-GB"/>
+        </w:rPr>
+        <w:t>As seen in screenshot (B), u</w:t>
+      </w:r>
+      <w:r>
+        <w:rPr>
+          <w:sz w:val="24"/>
+          <w:szCs w:val="24"/>
+          <w:lang w:val="en-GB"/>
+        </w:rPr>
+        <w:t>pon starting the simulation the user is prompted to select a difficulty which is represented as a number between one and four. This number is then used to control various parameters such as each avatar’s speed, health, attack damage,</w:t>
+      </w:r>
+      <w:r>
+        <w:rPr>
+          <w:sz w:val="24"/>
+          <w:szCs w:val="24"/>
+          <w:lang w:val="en-GB"/>
+        </w:rPr>
+        <w:t xml:space="preserve"> and attack </w:t>
+      </w:r>
+      <w:r>
+        <w:rPr>
+          <w:sz w:val="24"/>
+          <w:szCs w:val="24"/>
+          <w:lang w:val="en-GB"/>
+        </w:rPr>
+        <w:t>time</w:t>
+      </w:r>
+      <w:r>
+        <w:rPr>
+          <w:sz w:val="24"/>
+          <w:szCs w:val="24"/>
+          <w:lang w:val="en-GB"/>
+        </w:rPr>
+        <w:t>,</w:t>
+      </w:r>
+      <w:r>
+        <w:rPr>
+          <w:sz w:val="24"/>
+          <w:szCs w:val="24"/>
+          <w:lang w:val="en-GB"/>
+        </w:rPr>
+        <w:t xml:space="preserve"> along with</w:t>
+      </w:r>
+      <w:r>
+        <w:rPr>
+          <w:sz w:val="24"/>
+          <w:szCs w:val="24"/>
+          <w:lang w:val="en-GB"/>
+        </w:rPr>
+        <w:t xml:space="preserve"> the</w:t>
+      </w:r>
+      <w:r>
+        <w:rPr>
+          <w:sz w:val="24"/>
+          <w:szCs w:val="24"/>
+          <w:lang w:val="en-GB"/>
+        </w:rPr>
+        <w:t xml:space="preserve"> various condition parameters such as how close or far from the enemy the avatar should be to transition, and the </w:t>
+      </w:r>
+      <w:r>
+        <w:rPr>
+          <w:sz w:val="24"/>
+          <w:szCs w:val="24"/>
+          <w:lang w:val="en-GB"/>
+        </w:rPr>
+        <w:t>max value</w:t>
+      </w:r>
+      <w:r>
+        <w:rPr>
+          <w:sz w:val="24"/>
+          <w:szCs w:val="24"/>
+          <w:lang w:val="en-GB"/>
+        </w:rPr>
+        <w:t xml:space="preserve"> </w:t>
+      </w:r>
+      <w:r>
+        <w:rPr>
+          <w:sz w:val="24"/>
+          <w:szCs w:val="24"/>
+          <w:lang w:val="en-GB"/>
+        </w:rPr>
+        <w:t>of</w:t>
+      </w:r>
+      <w:r>
+        <w:rPr>
+          <w:sz w:val="24"/>
+          <w:szCs w:val="24"/>
+          <w:lang w:val="en-GB"/>
+        </w:rPr>
+        <w:t xml:space="preserve"> the random </w:t>
+      </w:r>
+      <w:r>
+        <w:rPr>
+          <w:sz w:val="24"/>
+          <w:szCs w:val="24"/>
+          <w:lang w:val="en-GB"/>
+        </w:rPr>
+        <w:t xml:space="preserve">timer </w:t>
+      </w:r>
+      <w:r>
+        <w:rPr>
+          <w:sz w:val="24"/>
+          <w:szCs w:val="24"/>
+          <w:lang w:val="en-GB"/>
+        </w:rPr>
+        <w:t>condition.</w:t>
+      </w:r>
+    </w:p>
+    <w:p>
+      <w:pPr>
+        <w:rPr>
+          <w:lang w:val="en-GB"/>
+        </w:rPr>
+      </w:pPr>
+    </w:p>
+    <w:p>
+      <w:pPr>
+        <w:rPr>
+          <w:rFonts w:asciiTheme="majorHAnsi" w:eastAsiaTheme="majorEastAsia" w:hAnsiTheme="majorHAnsi" w:cstheme="majorBidi"/>
+          <w:color w:val="2F5496" w:themeColor="accent1" w:themeShade="BF"/>
+          <w:sz w:val="26"/>
+          <w:szCs w:val="26"/>
+          <w:lang w:val="en-GB"/>
+        </w:rPr>
+      </w:pPr>
+      <w:r>
+        <w:rPr>
+          <w:lang w:val="en-GB"/>
+        </w:rPr>
+        <w:br w:type="page"/>
+      </w:r>
+    </w:p>
+    <w:p>
+      <w:pPr>
         <w:pStyle w:val="Heading2"/>
-        <w:rPr>
-          <w:lang w:val="en-GB"/>
-        </w:rPr>
-      </w:pPr>
-      <w:r>
-        <w:rPr>
-          <w:lang w:val="en-GB"/>
-        </w:rPr>
+      </w:pPr>
+      <w:r>
+        <w:lastRenderedPageBreak/>
+        <w:t>The A.I. Strategy</w:t>
+      </w:r>
+    </w:p>
+    <w:tbl>
+      <w:tblPr>
+        <w:tblStyle w:val="TableGrid"/>
+        <w:tblW w:w="0" w:type="auto"/>
+        <w:jc w:val="center"/>
+        <w:tblBorders>
+          <w:top w:val="none" w:sz="0" w:space="0" w:color="auto"/>
+          <w:left w:val="none" w:sz="0" w:space="0" w:color="auto"/>
+          <w:bottom w:val="none" w:sz="0" w:space="0" w:color="auto"/>
+          <w:right w:val="none" w:sz="0" w:space="0" w:color="auto"/>
+          <w:insideH w:val="none" w:sz="0" w:space="0" w:color="auto"/>
+          <w:insideV w:val="none" w:sz="0" w:space="0" w:color="auto"/>
+        </w:tblBorders>
+        <w:tblLook w:val="04A0" w:firstRow="1" w:lastRow="0" w:firstColumn="1" w:lastColumn="0" w:noHBand="0" w:noVBand="1"/>
+      </w:tblPr>
+      <w:tblGrid>
+        <w:gridCol w:w="9026"/>
+      </w:tblGrid>
+      <w:tr>
+        <w:trPr>
+          <w:jc w:val="center"/>
+        </w:trPr>
+        <w:tc>
+          <w:tcPr>
+            <w:tcW w:w="10155" w:type="dxa"/>
+            <w:tcMar>
+              <w:left w:w="0" w:type="dxa"/>
+              <w:right w:w="0" w:type="dxa"/>
+            </w:tcMar>
+            <w:vAlign w:val="center"/>
+          </w:tcPr>
+          <w:p>
+            <w:pPr>
+              <w:jc w:val="center"/>
+              <w:rPr>
+                <w:lang w:val="en-GB"/>
+              </w:rPr>
+            </w:pPr>
+            <w:r>
+              <w:rPr>
+                <w:noProof/>
+                <w:lang w:val="en-GB"/>
+              </w:rPr>
+              <w:drawing>
+                <wp:inline distT="0" distB="0" distL="0" distR="0" wp14:anchorId="058F1E95" wp14:editId="425B07CE">
+                  <wp:extent cx="4562475" cy="2334290"/>
+                  <wp:effectExtent l="190500" t="190500" r="180975" b="199390"/>
+                  <wp:docPr id="614881852" name="Picture 3"/>
+                  <wp:cNvGraphicFramePr>
+                    <a:graphicFrameLocks xmlns:a="http://schemas.openxmlformats.org/drawingml/2006/main" noChangeAspect="1"/>
+                  </wp:cNvGraphicFramePr>
+                  <a:graphic xmlns:a="http://schemas.openxmlformats.org/drawingml/2006/main">
+                    <a:graphicData uri="http://schemas.openxmlformats.org/drawingml/2006/picture">
+                      <pic:pic xmlns:pic="http://schemas.openxmlformats.org/drawingml/2006/picture">
+                        <pic:nvPicPr>
+                          <pic:cNvPr id="0" name="Picture 3"/>
+                          <pic:cNvPicPr>
+                            <a:picLocks noChangeAspect="1" noChangeArrowheads="1"/>
+                          </pic:cNvPicPr>
+                        </pic:nvPicPr>
+                        <pic:blipFill>
+                          <a:blip r:embed="rId6">
+                            <a:extLst>
+                              <a:ext uri="{28A0092B-C50C-407E-A947-70E740481C1C}">
+                                <a14:useLocalDpi xmlns:a14="http://schemas.microsoft.com/office/drawing/2010/main" val="0"/>
+                              </a:ext>
+                            </a:extLst>
+                          </a:blip>
+                          <a:srcRect/>
+                          <a:stretch>
+                            <a:fillRect/>
+                          </a:stretch>
+                        </pic:blipFill>
+                        <pic:spPr bwMode="auto">
+                          <a:xfrm>
+                            <a:off x="0" y="0"/>
+                            <a:ext cx="4601494" cy="2354253"/>
+                          </a:xfrm>
+                          <a:prstGeom prst="rect">
+                            <a:avLst/>
+                          </a:prstGeom>
+                          <a:ln>
+                            <a:noFill/>
+                          </a:ln>
+                          <a:effectLst>
+                            <a:outerShdw blurRad="190500" algn="tl" rotWithShape="0">
+                              <a:srgbClr val="000000">
+                                <a:alpha val="70000"/>
+                              </a:srgbClr>
+                            </a:outerShdw>
+                          </a:effectLst>
+                        </pic:spPr>
+                      </pic:pic>
+                    </a:graphicData>
+                  </a:graphic>
+                </wp:inline>
+              </w:drawing>
+            </w:r>
+          </w:p>
+        </w:tc>
+      </w:tr>
+      <w:tr>
+        <w:trPr>
+          <w:jc w:val="center"/>
+        </w:trPr>
+        <w:tc>
+          <w:tcPr>
+            <w:tcW w:w="10155" w:type="dxa"/>
+            <w:tcMar>
+              <w:left w:w="0" w:type="dxa"/>
+              <w:right w:w="0" w:type="dxa"/>
+            </w:tcMar>
+          </w:tcPr>
+          <w:p>
+            <w:pPr>
+              <w:pStyle w:val="Subtitle"/>
+              <w:jc w:val="center"/>
+              <w:rPr>
+                <w:lang w:val="en-GB"/>
+              </w:rPr>
+            </w:pPr>
+            <w:r>
+              <w:rPr>
+                <w:lang w:val="en-GB"/>
+              </w:rPr>
+              <w:t xml:space="preserve">(A) </w:t>
+            </w:r>
+            <w:r>
+              <w:rPr>
+                <w:lang w:val="en-GB"/>
+              </w:rPr>
+              <w:t xml:space="preserve">A </w:t>
+            </w:r>
+            <w:r>
+              <w:rPr>
+                <w:lang w:val="en-GB"/>
+              </w:rPr>
+              <w:t>d</w:t>
+            </w:r>
+            <w:r>
+              <w:rPr>
+                <w:lang w:val="en-GB"/>
+              </w:rPr>
+              <w:t>iagram of the State Machine.</w:t>
+            </w:r>
+          </w:p>
+        </w:tc>
+      </w:tr>
+    </w:tbl>
+    <w:p/>
+    <w:p>
+      <w:pPr>
+        <w:jc w:val="both"/>
+        <w:rPr>
+          <w:sz w:val="24"/>
+          <w:szCs w:val="24"/>
+        </w:rPr>
+      </w:pPr>
+      <w:r>
+        <w:rPr>
+          <w:sz w:val="24"/>
+          <w:szCs w:val="24"/>
+        </w:rPr>
+        <w:t>The state diagram above describes how each state transitions from one and another and by which condition it will transition.</w:t>
+      </w:r>
+      <w:r>
+        <w:rPr>
+          <w:sz w:val="24"/>
+          <w:szCs w:val="24"/>
+        </w:rPr>
+        <w:t xml:space="preserve"> </w:t>
+      </w:r>
+      <w:r>
+        <w:rPr>
+          <w:sz w:val="24"/>
+          <w:szCs w:val="24"/>
+        </w:rPr>
+        <w:t>Each state is visualized by the avatar switching colours such as pink if idling, or red if attacking, this is also represented above by the state diagram.</w:t>
+      </w:r>
+    </w:p>
+    <w:p>
+      <w:pPr>
+        <w:jc w:val="both"/>
+        <w:rPr>
+          <w:sz w:val="24"/>
+          <w:szCs w:val="24"/>
+        </w:rPr>
+      </w:pPr>
+      <w:r>
+        <w:rPr>
+          <w:sz w:val="24"/>
+          <w:szCs w:val="24"/>
+        </w:rPr>
+        <w:t>The wander state works by picking a random point on the node map and navigating towards it using pathfinding, the fleeing state works the exact same way with the only difference being that the avatar’s speed is doubled while it is in that state.</w:t>
+      </w:r>
+    </w:p>
+    <w:p>
+      <w:pPr>
+        <w:jc w:val="both"/>
+        <w:rPr>
+          <w:sz w:val="24"/>
+          <w:szCs w:val="24"/>
+        </w:rPr>
+      </w:pPr>
+      <w:r>
+        <w:rPr>
+          <w:sz w:val="24"/>
+          <w:szCs w:val="24"/>
+        </w:rPr>
+        <w:t>The chasing state is similar, though instead of picking a random point on the node map it will instead use the enemy avatar’s position and generate a path towards that instead so the avatar can navigate towards the enemy.</w:t>
+      </w:r>
+    </w:p>
+    <w:p>
+      <w:pPr>
+        <w:jc w:val="both"/>
+        <w:rPr>
+          <w:sz w:val="24"/>
+          <w:szCs w:val="24"/>
+        </w:rPr>
+      </w:pPr>
+      <w:r>
+        <w:rPr>
+          <w:sz w:val="24"/>
+          <w:szCs w:val="24"/>
+        </w:rPr>
+        <w:t>The attack state is the most complex</w:t>
+      </w:r>
+      <w:r>
+        <w:rPr>
+          <w:sz w:val="24"/>
+          <w:szCs w:val="24"/>
+        </w:rPr>
+        <w:t xml:space="preserve"> state. When the avatar enters the attack state, the avatar’s attack damage is randomly chosen along with the attack </w:t>
+      </w:r>
+      <w:r>
+        <w:rPr>
+          <w:sz w:val="24"/>
+          <w:szCs w:val="24"/>
+        </w:rPr>
+        <w:t>time</w:t>
+      </w:r>
+      <w:r>
+        <w:rPr>
+          <w:sz w:val="24"/>
+          <w:szCs w:val="24"/>
+        </w:rPr>
+        <w:t>, both are controlled by the simulation’s difficulty.</w:t>
+      </w:r>
+      <w:r>
+        <w:rPr>
+          <w:sz w:val="24"/>
+          <w:szCs w:val="24"/>
+        </w:rPr>
+        <w:t xml:space="preserve"> </w:t>
+      </w:r>
+      <w:r>
+        <w:rPr>
+          <w:sz w:val="24"/>
+          <w:szCs w:val="24"/>
+        </w:rPr>
+        <w:t xml:space="preserve">Then on each frame, it’ll </w:t>
+      </w:r>
+      <w:r>
+        <w:rPr>
+          <w:sz w:val="24"/>
+          <w:szCs w:val="24"/>
+        </w:rPr>
+        <w:t>increment a clock checking if it reaches the attack time, when it does the enemy will take damage and a flag will also be set so that the enemy doesn’t take damage each frame</w:t>
+      </w:r>
+      <w:r>
+        <w:rPr>
+          <w:sz w:val="24"/>
+          <w:szCs w:val="24"/>
+        </w:rPr>
+        <w:t xml:space="preserve"> the avatar is attacking</w:t>
+      </w:r>
+      <w:r>
+        <w:rPr>
+          <w:sz w:val="24"/>
+          <w:szCs w:val="24"/>
+        </w:rPr>
+        <w:t>, the clock is then reset.</w:t>
+      </w:r>
+      <w:r>
+        <w:rPr>
+          <w:sz w:val="24"/>
+          <w:szCs w:val="24"/>
+        </w:rPr>
+        <w:t xml:space="preserve"> </w:t>
+      </w:r>
+      <w:r>
+        <w:rPr>
+          <w:sz w:val="24"/>
+          <w:szCs w:val="24"/>
+        </w:rPr>
+        <w:br/>
+        <w:t>The attack state has a chance of picking 0 as the attack damage allowing the avatar to miss.</w:t>
+      </w:r>
+    </w:p>
+    <w:p>
+      <w:pPr>
+        <w:jc w:val="both"/>
+        <w:rPr>
+          <w:sz w:val="24"/>
+          <w:szCs w:val="24"/>
+        </w:rPr>
+      </w:pPr>
+      <w:r>
+        <w:rPr>
+          <w:sz w:val="24"/>
+          <w:szCs w:val="24"/>
+        </w:rPr>
+        <w:t>The idle state simply does nothing</w:t>
+      </w:r>
+      <w:r>
+        <w:rPr>
+          <w:sz w:val="24"/>
+          <w:szCs w:val="24"/>
+        </w:rPr>
+        <w:t xml:space="preserve"> at all and is just there to</w:t>
+      </w:r>
+      <w:r>
+        <w:rPr>
+          <w:sz w:val="24"/>
+          <w:szCs w:val="24"/>
+        </w:rPr>
+        <w:t xml:space="preserve"> pause the avatar</w:t>
+      </w:r>
+      <w:r>
+        <w:rPr>
+          <w:sz w:val="24"/>
+          <w:szCs w:val="24"/>
+        </w:rPr>
+        <w:t>.</w:t>
+      </w:r>
+    </w:p>
+    <w:p>
+      <w:pPr>
+        <w:jc w:val="both"/>
+        <w:rPr>
+          <w:sz w:val="24"/>
+          <w:szCs w:val="24"/>
+          <w:lang w:val="en-GB"/>
+        </w:rPr>
+      </w:pPr>
+      <w:r>
+        <w:rPr>
+          <w:sz w:val="24"/>
+          <w:szCs w:val="24"/>
+          <w:lang w:val="en-GB"/>
+        </w:rPr>
+        <w:t xml:space="preserve">Most of the conditions are hopefully self-explanatory, </w:t>
+      </w:r>
+      <w:r>
+        <w:rPr>
+          <w:sz w:val="24"/>
+          <w:szCs w:val="24"/>
+          <w:lang w:val="en-GB"/>
+        </w:rPr>
+        <w:t>such as the enemy distance condition which just checks the distance between the enemy and avatar based on the parameters, the random timer just picks a random value between the minimum and maximum parameters and counts down to it using a clock similar to the attack state, transitioning once it does.</w:t>
+      </w:r>
+    </w:p>
+    <w:p>
+      <w:pPr>
+        <w:rPr>
+          <w:lang w:val="en-GB"/>
+        </w:rPr>
+      </w:pPr>
+    </w:p>
+    <w:p>
+      <w:pPr>
+        <w:rPr>
+          <w:rFonts w:asciiTheme="majorHAnsi" w:eastAsiaTheme="majorEastAsia" w:hAnsiTheme="majorHAnsi" w:cstheme="majorBidi"/>
+          <w:color w:val="2F5496" w:themeColor="accent1" w:themeShade="BF"/>
+          <w:sz w:val="32"/>
+          <w:szCs w:val="32"/>
+          <w:lang w:val="en-GB"/>
+        </w:rPr>
+      </w:pPr>
+      <w:r>
+        <w:rPr>
+          <w:lang w:val="en-GB"/>
+        </w:rPr>
+        <w:br w:type="page"/>
+      </w:r>
+    </w:p>
+    <w:p>
+      <w:pPr>
+        <w:pStyle w:val="Heading1"/>
+      </w:pPr>
+      <w:r>
+        <w:lastRenderedPageBreak/>
         <w:t>Screenshots</w:t>
       </w:r>
     </w:p>
@@ -95,7 +857,7 @@
         <w:tblLook w:val="04A0" w:firstRow="1" w:lastRow="0" w:firstColumn="1" w:lastColumn="0" w:noHBand="0" w:noVBand="1"/>
       </w:tblPr>
       <w:tblGrid>
-        <w:gridCol w:w="10260"/>
+        <w:gridCol w:w="11790"/>
       </w:tblGrid>
       <w:tr>
         <w:trPr>
@@ -122,9 +884,9 @@
                 <w:noProof/>
               </w:rPr>
               <w:drawing>
-                <wp:inline distT="0" distB="0" distL="0" distR="0" wp14:anchorId="6E372EAB" wp14:editId="5F1A87CC">
-                  <wp:extent cx="6132830" cy="361950"/>
-                  <wp:effectExtent l="190500" t="190500" r="191770" b="190500"/>
+                <wp:inline distT="0" distB="0" distL="0" distR="0" wp14:anchorId="6E372EAB" wp14:editId="1D68B1EB">
+                  <wp:extent cx="7101177" cy="419100"/>
+                  <wp:effectExtent l="190500" t="190500" r="195580" b="190500"/>
                   <wp:docPr id="166558201" name="Picture 1"/>
                   <wp:cNvGraphicFramePr>
                     <a:graphicFrameLocks xmlns:a="http://schemas.openxmlformats.org/drawingml/2006/main" noChangeAspect="1"/>
@@ -137,14 +899,14 @@
                           <pic:cNvPicPr/>
                         </pic:nvPicPr>
                         <pic:blipFill rotWithShape="1">
-                          <a:blip r:embed="rId6"/>
+                          <a:blip r:embed="rId7"/>
                           <a:srcRect t="5976" b="82738"/>
                           <a:stretch/>
                         </pic:blipFill>
                         <pic:spPr bwMode="auto">
                           <a:xfrm>
                             <a:off x="0" y="0"/>
-                            <a:ext cx="6304118" cy="372059"/>
+                            <a:ext cx="7317087" cy="431843"/>
                           </a:xfrm>
                           <a:prstGeom prst="rect">
                             <a:avLst/>
@@ -194,6 +956,20 @@
                 <w:lang w:val="en-GB"/>
               </w:rPr>
             </w:pPr>
+            <w:r>
+              <w:rPr>
+                <w:b/>
+                <w:bCs/>
+                <w:lang w:val="en-GB"/>
+              </w:rPr>
+              <w:t>(B)</w:t>
+            </w:r>
+            <w:r>
+              <w:rPr>
+                <w:lang w:val="en-GB"/>
+              </w:rPr>
+              <w:t xml:space="preserve"> </w:t>
+            </w:r>
             <w:r>
               <w:rPr>
                 <w:lang w:val="en-GB"/>
@@ -285,7 +1061,7 @@
                           <pic:cNvPicPr/>
                         </pic:nvPicPr>
                         <pic:blipFill>
-                          <a:blip r:embed="rId7"/>
+                          <a:blip r:embed="rId8"/>
                           <a:stretch>
                             <a:fillRect/>
                           </a:stretch>
@@ -355,7 +1131,7 @@
                           <pic:cNvPicPr/>
                         </pic:nvPicPr>
                         <pic:blipFill>
-                          <a:blip r:embed="rId8"/>
+                          <a:blip r:embed="rId9"/>
                           <a:stretch>
                             <a:fillRect/>
                           </a:stretch>
@@ -410,6 +1186,20 @@
             </w:pPr>
             <w:r>
               <w:rPr>
+                <w:b/>
+                <w:bCs/>
+                <w:noProof/>
+              </w:rPr>
+              <w:t>(C)</w:t>
+            </w:r>
+            <w:r>
+              <w:rPr>
+                <w:noProof/>
+              </w:rPr>
+              <w:t xml:space="preserve"> </w:t>
+            </w:r>
+            <w:r>
+              <w:rPr>
                 <w:noProof/>
               </w:rPr>
               <w:t xml:space="preserve">Screenshot of the two </w:t>
@@ -447,6 +1237,20 @@
             </w:pPr>
             <w:r>
               <w:rPr>
+                <w:b/>
+                <w:bCs/>
+                <w:noProof/>
+              </w:rPr>
+              <w:t>(D)</w:t>
+            </w:r>
+            <w:r>
+              <w:rPr>
+                <w:noProof/>
+              </w:rPr>
+              <w:t xml:space="preserve"> </w:t>
+            </w:r>
+            <w:r>
+              <w:rPr>
                 <w:noProof/>
               </w:rPr>
               <w:t>Screenshot of Avatar 1 winning the fight.</w:t>
@@ -461,247 +1265,12 @@
           <w:lang w:val="en-GB"/>
         </w:rPr>
       </w:pPr>
-      <w:r>
-        <w:rPr>
-          <w:lang w:val="en-GB"/>
-        </w:rPr>
-        <w:br w:type="page"/>
-      </w:r>
     </w:p>
     <w:p>
       <w:pPr>
         <w:pStyle w:val="Heading1"/>
-        <w:rPr>
-          <w:lang w:val="en-GB"/>
-        </w:rPr>
-      </w:pPr>
-      <w:r>
-        <w:rPr>
-          <w:lang w:val="en-GB"/>
-        </w:rPr>
-        <w:lastRenderedPageBreak/>
-        <w:t>The A.I. Strategy</w:t>
-      </w:r>
-    </w:p>
-    <w:tbl>
-      <w:tblPr>
-        <w:tblStyle w:val="TableGrid"/>
-        <w:tblW w:w="0" w:type="auto"/>
-        <w:jc w:val="center"/>
-        <w:tblBorders>
-          <w:top w:val="none" w:sz="0" w:space="0" w:color="auto"/>
-          <w:left w:val="none" w:sz="0" w:space="0" w:color="auto"/>
-          <w:bottom w:val="none" w:sz="0" w:space="0" w:color="auto"/>
-          <w:right w:val="none" w:sz="0" w:space="0" w:color="auto"/>
-          <w:insideH w:val="none" w:sz="0" w:space="0" w:color="auto"/>
-          <w:insideV w:val="none" w:sz="0" w:space="0" w:color="auto"/>
-        </w:tblBorders>
-        <w:tblLook w:val="04A0" w:firstRow="1" w:lastRow="0" w:firstColumn="1" w:lastColumn="0" w:noHBand="0" w:noVBand="1"/>
-      </w:tblPr>
-      <w:tblGrid>
-        <w:gridCol w:w="9026"/>
-      </w:tblGrid>
-      <w:tr>
-        <w:trPr>
-          <w:jc w:val="center"/>
-        </w:trPr>
-        <w:tc>
-          <w:tcPr>
-            <w:tcW w:w="10155" w:type="dxa"/>
-            <w:tcMar>
-              <w:left w:w="0" w:type="dxa"/>
-              <w:right w:w="0" w:type="dxa"/>
-            </w:tcMar>
-            <w:vAlign w:val="center"/>
-          </w:tcPr>
-          <w:p>
-            <w:pPr>
-              <w:jc w:val="center"/>
-              <w:rPr>
-                <w:lang w:val="en-GB"/>
-              </w:rPr>
-            </w:pPr>
-            <w:r>
-              <w:rPr>
-                <w:noProof/>
-                <w:lang w:val="en-GB"/>
-              </w:rPr>
-              <w:drawing>
-                <wp:inline distT="0" distB="0" distL="0" distR="0" wp14:anchorId="4DC677FF" wp14:editId="722FDB52">
-                  <wp:extent cx="5410200" cy="2768009"/>
-                  <wp:effectExtent l="190500" t="190500" r="190500" b="184785"/>
-                  <wp:docPr id="614881852" name="Picture 3"/>
-                  <wp:cNvGraphicFramePr>
-                    <a:graphicFrameLocks xmlns:a="http://schemas.openxmlformats.org/drawingml/2006/main" noChangeAspect="1"/>
-                  </wp:cNvGraphicFramePr>
-                  <a:graphic xmlns:a="http://schemas.openxmlformats.org/drawingml/2006/main">
-                    <a:graphicData uri="http://schemas.openxmlformats.org/drawingml/2006/picture">
-                      <pic:pic xmlns:pic="http://schemas.openxmlformats.org/drawingml/2006/picture">
-                        <pic:nvPicPr>
-                          <pic:cNvPr id="0" name="Picture 3"/>
-                          <pic:cNvPicPr>
-                            <a:picLocks noChangeAspect="1" noChangeArrowheads="1"/>
-                          </pic:cNvPicPr>
-                        </pic:nvPicPr>
-                        <pic:blipFill>
-                          <a:blip r:embed="rId9">
-                            <a:extLst>
-                              <a:ext uri="{28A0092B-C50C-407E-A947-70E740481C1C}">
-                                <a14:useLocalDpi xmlns:a14="http://schemas.microsoft.com/office/drawing/2010/main" val="0"/>
-                              </a:ext>
-                            </a:extLst>
-                          </a:blip>
-                          <a:srcRect/>
-                          <a:stretch>
-                            <a:fillRect/>
-                          </a:stretch>
-                        </pic:blipFill>
-                        <pic:spPr bwMode="auto">
-                          <a:xfrm>
-                            <a:off x="0" y="0"/>
-                            <a:ext cx="5420512" cy="2773285"/>
-                          </a:xfrm>
-                          <a:prstGeom prst="rect">
-                            <a:avLst/>
-                          </a:prstGeom>
-                          <a:ln>
-                            <a:noFill/>
-                          </a:ln>
-                          <a:effectLst>
-                            <a:outerShdw blurRad="190500" algn="tl" rotWithShape="0">
-                              <a:srgbClr val="000000">
-                                <a:alpha val="70000"/>
-                              </a:srgbClr>
-                            </a:outerShdw>
-                          </a:effectLst>
-                        </pic:spPr>
-                      </pic:pic>
-                    </a:graphicData>
-                  </a:graphic>
-                </wp:inline>
-              </w:drawing>
-            </w:r>
-          </w:p>
-        </w:tc>
-      </w:tr>
-      <w:tr>
-        <w:trPr>
-          <w:jc w:val="center"/>
-        </w:trPr>
-        <w:tc>
-          <w:tcPr>
-            <w:tcW w:w="10155" w:type="dxa"/>
-            <w:tcMar>
-              <w:left w:w="0" w:type="dxa"/>
-              <w:right w:w="0" w:type="dxa"/>
-            </w:tcMar>
-          </w:tcPr>
-          <w:p>
-            <w:pPr>
-              <w:pStyle w:val="Subtitle"/>
-              <w:jc w:val="center"/>
-              <w:rPr>
-                <w:lang w:val="en-GB"/>
-              </w:rPr>
-            </w:pPr>
-            <w:r>
-              <w:rPr>
-                <w:lang w:val="en-GB"/>
-              </w:rPr>
-              <w:t>A</w:t>
-            </w:r>
-            <w:r>
-              <w:rPr>
-                <w:lang w:val="en-GB"/>
-              </w:rPr>
-              <w:t xml:space="preserve"> Diagram of the State Machine.</w:t>
-            </w:r>
-          </w:p>
-        </w:tc>
-      </w:tr>
-    </w:tbl>
-    <w:p>
-      <w:pPr>
-        <w:jc w:val="center"/>
-        <w:rPr>
-          <w:lang w:val="en-GB"/>
-        </w:rPr>
-      </w:pPr>
-    </w:p>
-    <w:p>
-      <w:pPr>
-        <w:rPr>
-          <w:lang w:val="en-GB"/>
-        </w:rPr>
-      </w:pPr>
-    </w:p>
-    <w:p>
-      <w:pPr>
-        <w:pStyle w:val="Heading1"/>
-        <w:rPr>
-          <w:lang w:val="en-GB"/>
-        </w:rPr>
-      </w:pPr>
-      <w:r>
-        <w:rPr>
-          <w:lang w:val="en-GB"/>
-        </w:rPr>
-        <w:t>Agent Interaction</w:t>
-      </w:r>
-    </w:p>
-    <w:p>
-      <w:pPr>
-        <w:rPr>
-          <w:lang w:val="en-GB"/>
-        </w:rPr>
-      </w:pPr>
-    </w:p>
-    <w:p>
-      <w:pPr>
-        <w:pStyle w:val="Heading1"/>
-        <w:rPr>
-          <w:lang w:val="en-GB"/>
-        </w:rPr>
-      </w:pPr>
-      <w:r>
-        <w:rPr>
-          <w:lang w:val="en-GB"/>
-        </w:rPr>
-        <w:t>Difficulty Levels &amp; Controls</w:t>
-      </w:r>
-    </w:p>
-    <w:p>
-      <w:pPr>
-        <w:rPr>
-          <w:lang w:val="en-GB"/>
-        </w:rPr>
-      </w:pPr>
-    </w:p>
-    <w:p>
-      <w:pPr>
-        <w:rPr>
-          <w:lang w:val="en-GB"/>
-        </w:rPr>
-      </w:pPr>
-      <w:r>
-        <w:rPr>
-          <w:lang w:val="en-GB"/>
-        </w:rPr>
-        <w:br w:type="page"/>
-      </w:r>
-    </w:p>
-    <w:p>
-      <w:pPr>
-        <w:pStyle w:val="Heading1"/>
-        <w:rPr>
-          <w:lang w:val="en-GB"/>
-        </w:rPr>
-      </w:pPr>
-      <w:r>
-        <w:rPr>
-          <w:lang w:val="en-GB"/>
-        </w:rPr>
-        <w:lastRenderedPageBreak/>
+      </w:pPr>
+      <w:r>
         <w:t>Feedback</w:t>
       </w:r>
     </w:p>
@@ -1553,7 +2122,7 @@
     <w:link w:val="Heading1Char"/>
     <w:uiPriority w:val="9"/>
     <w:qFormat/>
-    <w:rsid w:val="00496352"/>
+    <w:rsid w:val="00445F2E"/>
     <w:pPr>
       <w:keepNext/>
       <w:keepLines/>
@@ -1563,8 +2132,9 @@
     <w:rPr>
       <w:rFonts w:asciiTheme="majorHAnsi" w:eastAsiaTheme="majorEastAsia" w:hAnsiTheme="majorHAnsi" w:cstheme="majorBidi"/>
       <w:color w:val="2F5496" w:themeColor="accent1" w:themeShade="BF"/>
-      <w:sz w:val="32"/>
-      <w:szCs w:val="32"/>
+      <w:sz w:val="40"/>
+      <w:szCs w:val="40"/>
+      <w:lang w:val="en-GB"/>
     </w:rPr>
   </w:style>
   <w:style w:type="paragraph" w:styleId="Heading2">
@@ -1575,7 +2145,7 @@
     <w:uiPriority w:val="9"/>
     <w:unhideWhenUsed/>
     <w:qFormat/>
-    <w:rsid w:val="00496352"/>
+    <w:rsid w:val="00445F2E"/>
     <w:pPr>
       <w:keepNext/>
       <w:keepLines/>
@@ -1585,8 +2155,9 @@
     <w:rPr>
       <w:rFonts w:asciiTheme="majorHAnsi" w:eastAsiaTheme="majorEastAsia" w:hAnsiTheme="majorHAnsi" w:cstheme="majorBidi"/>
       <w:color w:val="2F5496" w:themeColor="accent1" w:themeShade="BF"/>
-      <w:sz w:val="26"/>
-      <w:szCs w:val="26"/>
+      <w:sz w:val="32"/>
+      <w:szCs w:val="32"/>
+      <w:lang w:val="en-GB"/>
     </w:rPr>
   </w:style>
   <w:style w:type="character" w:default="1" w:styleId="DefaultParagraphFont">
@@ -1699,12 +2270,13 @@
     <w:basedOn w:val="DefaultParagraphFont"/>
     <w:link w:val="Heading1"/>
     <w:uiPriority w:val="9"/>
-    <w:rsid w:val="00496352"/>
+    <w:rsid w:val="00445F2E"/>
     <w:rPr>
       <w:rFonts w:asciiTheme="majorHAnsi" w:eastAsiaTheme="majorEastAsia" w:hAnsiTheme="majorHAnsi" w:cstheme="majorBidi"/>
       <w:color w:val="2F5496" w:themeColor="accent1" w:themeShade="BF"/>
-      <w:sz w:val="32"/>
-      <w:szCs w:val="32"/>
+      <w:sz w:val="40"/>
+      <w:szCs w:val="40"/>
+      <w:lang w:val="en-GB"/>
     </w:rPr>
   </w:style>
   <w:style w:type="character" w:customStyle="1" w:styleId="Heading2Char">
@@ -1712,12 +2284,13 @@
     <w:basedOn w:val="DefaultParagraphFont"/>
     <w:link w:val="Heading2"/>
     <w:uiPriority w:val="9"/>
-    <w:rsid w:val="00496352"/>
+    <w:rsid w:val="00445F2E"/>
     <w:rPr>
       <w:rFonts w:asciiTheme="majorHAnsi" w:eastAsiaTheme="majorEastAsia" w:hAnsiTheme="majorHAnsi" w:cstheme="majorBidi"/>
       <w:color w:val="2F5496" w:themeColor="accent1" w:themeShade="BF"/>
-      <w:sz w:val="26"/>
-      <w:szCs w:val="26"/>
+      <w:sz w:val="32"/>
+      <w:szCs w:val="32"/>
+      <w:lang w:val="en-GB"/>
     </w:rPr>
   </w:style>
   <w:style w:type="table" w:styleId="TableGrid">

</xml_diff>